<commit_message>
added my comments on language
</commit_message>
<xml_diff>
--- a/project_two_language_suggestions.docx
+++ b/project_two_language_suggestions.docx
@@ -1,6 +1,6 @@
 
 <file path=word/document.xml><?xml version="1.0" encoding="utf-8"?>
-<w:document xmlns:wpc="http://schemas.microsoft.com/office/word/2010/wordprocessingCanvas" xmlns:cx="http://schemas.microsoft.com/office/drawing/2014/chartex" xmlns:cx1="http://schemas.microsoft.com/office/drawing/2015/9/8/chartex" xmlns:cx2="http://schemas.microsoft.com/office/drawing/2015/10/21/chartex" xmlns:cx3="http://schemas.microsoft.com/office/drawing/2016/5/9/chartex" xmlns:cx4="http://schemas.microsoft.com/office/drawing/2016/5/10/chartex" xmlns:cx5="http://schemas.microsoft.com/office/drawing/2016/5/11/chartex" xmlns:cx6="http://schemas.microsoft.com/office/drawing/2016/5/12/chartex" xmlns:cx7="http://schemas.microsoft.com/office/drawing/2016/5/13/chartex" xmlns:cx8="http://schemas.microsoft.com/office/drawing/2016/5/14/chartex" xmlns:mc="http://schemas.openxmlformats.org/markup-compatibility/2006" xmlns:aink="http://schemas.microsoft.com/office/drawing/2016/ink" xmlns:am3d="http://schemas.microsoft.com/office/drawing/2017/model3d" xmlns:o="urn:schemas-microsoft-com:office:office" xmlns:r="http://schemas.openxmlformats.org/officeDocument/2006/relationships" xmlns:m="http://schemas.openxmlformats.org/officeDocument/2006/math" xmlns:v="urn:schemas-microsoft-com:vml" xmlns:wp14="http://schemas.microsoft.com/office/word/2010/wordprocessingDrawing" xmlns:wp="http://schemas.openxmlformats.org/drawingml/2006/wordprocessingDrawing" xmlns:w10="urn:schemas-microsoft-com:office:word" xmlns:w="http://schemas.openxmlformats.org/wordprocessingml/2006/main" xmlns:w14="http://schemas.microsoft.com/office/word/2010/wordml" xmlns:w15="http://schemas.microsoft.com/office/word/2012/wordml" xmlns:w16cex="http://schemas.microsoft.com/office/word/2018/wordml/cex" xmlns:w16cid="http://schemas.microsoft.com/office/word/2016/wordml/cid" xmlns:w16="http://schemas.microsoft.com/office/word/2018/wordml" xmlns:w16se="http://schemas.microsoft.com/office/word/2015/wordml/symex" xmlns:wpg="http://schemas.microsoft.com/office/word/2010/wordprocessingGroup" xmlns:wpi="http://schemas.microsoft.com/office/word/2010/wordprocessingInk" xmlns:wne="http://schemas.microsoft.com/office/word/2006/wordml" xmlns:wps="http://schemas.microsoft.com/office/word/2010/wordprocessingShape" mc:Ignorable="w14 w15 w16se w16cid w16 w16cex wp14">
+<w:document xmlns:wpc="http://schemas.microsoft.com/office/word/2010/wordprocessingCanvas" xmlns:cx="http://schemas.microsoft.com/office/drawing/2014/chartex" xmlns:cx1="http://schemas.microsoft.com/office/drawing/2015/9/8/chartex" xmlns:mc="http://schemas.openxmlformats.org/markup-compatibility/2006" xmlns:o="urn:schemas-microsoft-com:office:office" xmlns:r="http://schemas.openxmlformats.org/officeDocument/2006/relationships" xmlns:m="http://schemas.openxmlformats.org/officeDocument/2006/math" xmlns:v="urn:schemas-microsoft-com:vml" xmlns:wp14="http://schemas.microsoft.com/office/word/2010/wordprocessingDrawing" xmlns:wp="http://schemas.openxmlformats.org/drawingml/2006/wordprocessingDrawing" xmlns:w10="urn:schemas-microsoft-com:office:word" xmlns:w="http://schemas.openxmlformats.org/wordprocessingml/2006/main" xmlns:w14="http://schemas.microsoft.com/office/word/2010/wordml" xmlns:w15="http://schemas.microsoft.com/office/word/2012/wordml" xmlns:w16se="http://schemas.microsoft.com/office/word/2015/wordml/symex" xmlns:wpg="http://schemas.microsoft.com/office/word/2010/wordprocessingGroup" xmlns:wpi="http://schemas.microsoft.com/office/word/2010/wordprocessingInk" xmlns:wne="http://schemas.microsoft.com/office/word/2006/wordml" xmlns:wps="http://schemas.microsoft.com/office/word/2010/wordprocessingShape" mc:Ignorable="w14 w15 w16se wp14">
   <w:body>
     <w:p>
       <w:pPr>
@@ -65,27 +65,7 @@
           <w:szCs w:val="21"/>
           <w:shd w:val="clear" w:color="auto" w:fill="FFFFFF"/>
         </w:rPr>
-        <w:t>“</w:t>
-      </w:r>
-      <w:r>
-        <w:rPr>
-          <w:rFonts w:ascii="Segoe UI" w:hAnsi="Segoe UI" w:cs="Segoe UI"/>
-          <w:spacing w:val="15"/>
-          <w:sz w:val="21"/>
-          <w:szCs w:val="21"/>
-          <w:shd w:val="clear" w:color="auto" w:fill="FFFFFF"/>
-        </w:rPr>
-        <w:t>In this analysis, meaningful bigrams were selected by removing bigrams containing function words (prepositions, determiners, conjunctions).</w:t>
-      </w:r>
-      <w:r>
-        <w:rPr>
-          <w:rFonts w:ascii="Segoe UI" w:hAnsi="Segoe UI" w:cs="Segoe UI"/>
-          <w:spacing w:val="15"/>
-          <w:sz w:val="21"/>
-          <w:szCs w:val="21"/>
-          <w:shd w:val="clear" w:color="auto" w:fill="FFFFFF"/>
-        </w:rPr>
-        <w:t>”</w:t>
+        <w:t>“In this analysis, meaningful bigrams were selected by removing bigrams containing function words (prepositions, determiners, conjunctions).”</w:t>
       </w:r>
     </w:p>
     <w:p>
@@ -139,7 +119,7 @@
           <w:szCs w:val="21"/>
           <w:shd w:val="clear" w:color="auto" w:fill="FFFFFF"/>
         </w:rPr>
-        <w:t xml:space="preserve">The chart represents all relevant bigrams in our data set. In this analysis, a bigram is considered relevant when it </w:t>
+        <w:t xml:space="preserve">The chart represents all relevant bigrams in our data set. In this analysis, a bigram </w:t>
       </w:r>
       <w:proofErr w:type="gramStart"/>
       <w:r>
@@ -150,7 +130,17 @@
           <w:szCs w:val="21"/>
           <w:shd w:val="clear" w:color="auto" w:fill="FFFFFF"/>
         </w:rPr>
-        <w:t>dose</w:t>
+        <w:t xml:space="preserve">is </w:t>
+      </w:r>
+      <w:r>
+        <w:rPr>
+          <w:rFonts w:ascii="Segoe UI" w:hAnsi="Segoe UI" w:cs="Segoe UI"/>
+          <w:spacing w:val="15"/>
+          <w:sz w:val="21"/>
+          <w:szCs w:val="21"/>
+          <w:shd w:val="clear" w:color="auto" w:fill="FFFFFF"/>
+        </w:rPr>
+        <w:t>considered</w:t>
       </w:r>
       <w:proofErr w:type="gramEnd"/>
       <w:r>
@@ -161,7 +151,7 @@
           <w:szCs w:val="21"/>
           <w:shd w:val="clear" w:color="auto" w:fill="FFFFFF"/>
         </w:rPr>
-        <w:t xml:space="preserve"> not relate to function words (</w:t>
+        <w:t xml:space="preserve"> relevant when it does n</w:t>
       </w:r>
       <w:r>
         <w:rPr>
@@ -171,7 +161,7 @@
           <w:szCs w:val="21"/>
           <w:shd w:val="clear" w:color="auto" w:fill="FFFFFF"/>
         </w:rPr>
-        <w:t>prepositions, determiners, conjunctions</w:t>
+        <w:t xml:space="preserve">ot </w:t>
       </w:r>
       <w:r>
         <w:rPr>
@@ -181,7 +171,27 @@
           <w:szCs w:val="21"/>
           <w:shd w:val="clear" w:color="auto" w:fill="FFFFFF"/>
         </w:rPr>
-        <w:t>)</w:t>
+        <w:t>include</w:t>
+      </w:r>
+      <w:r>
+        <w:rPr>
+          <w:rFonts w:ascii="Segoe UI" w:hAnsi="Segoe UI" w:cs="Segoe UI"/>
+          <w:spacing w:val="15"/>
+          <w:sz w:val="21"/>
+          <w:szCs w:val="21"/>
+          <w:shd w:val="clear" w:color="auto" w:fill="FFFFFF"/>
+        </w:rPr>
+        <w:t xml:space="preserve"> function words (prepositions, determiners, conjunctions)</w:t>
+      </w:r>
+      <w:r>
+        <w:rPr>
+          <w:rFonts w:ascii="Segoe UI" w:hAnsi="Segoe UI" w:cs="Segoe UI"/>
+          <w:spacing w:val="15"/>
+          <w:sz w:val="21"/>
+          <w:szCs w:val="21"/>
+          <w:shd w:val="clear" w:color="auto" w:fill="FFFFFF"/>
+        </w:rPr>
+        <w:t>.</w:t>
       </w:r>
     </w:p>
     <w:p>
@@ -204,6 +214,72 @@
           <w:shd w:val="clear" w:color="auto" w:fill="FFFFFF"/>
         </w:rPr>
         <w:t>We need to define PMI</w:t>
+      </w:r>
+      <w:r>
+        <w:rPr>
+          <w:rFonts w:ascii="Segoe UI" w:hAnsi="Segoe UI" w:cs="Segoe UI"/>
+          <w:spacing w:val="15"/>
+          <w:sz w:val="21"/>
+          <w:szCs w:val="21"/>
+          <w:shd w:val="clear" w:color="auto" w:fill="FFFFFF"/>
+        </w:rPr>
+        <w:t xml:space="preserve"> </w:t>
+      </w:r>
+    </w:p>
+    <w:p>
+      <w:pPr>
+        <w:pStyle w:val="ListParagraph"/>
+        <w:numPr>
+          <w:ilvl w:val="1"/>
+          <w:numId w:val="1"/>
+        </w:numPr>
+        <w:rPr>
+          <w:rFonts w:ascii="Segoe UI" w:hAnsi="Segoe UI" w:cs="Segoe UI"/>
+        </w:rPr>
+      </w:pPr>
+      <w:r>
+        <w:rPr>
+          <w:rFonts w:ascii="Segoe UI" w:hAnsi="Segoe UI" w:cs="Segoe UI"/>
+          <w:spacing w:val="15"/>
+          <w:sz w:val="21"/>
+          <w:szCs w:val="21"/>
+          <w:shd w:val="clear" w:color="auto" w:fill="FFFFFF"/>
+        </w:rPr>
+        <w:t xml:space="preserve">Note from Rebekah: </w:t>
+      </w:r>
+      <w:bookmarkStart w:id="0" w:name="_GoBack"/>
+      <w:bookmarkEnd w:id="0"/>
+      <w:r>
+        <w:rPr>
+          <w:rFonts w:ascii="Segoe UI" w:hAnsi="Segoe UI" w:cs="Segoe UI"/>
+          <w:spacing w:val="15"/>
+          <w:sz w:val="21"/>
+          <w:szCs w:val="21"/>
+          <w:shd w:val="clear" w:color="auto" w:fill="FFFFFF"/>
+        </w:rPr>
+        <w:t xml:space="preserve">PMI (Pointwise Mutual Information measures the likelihood that two words would co-occur together rather than occurring independently.) Also, header bigrams </w:t>
+      </w:r>
+      <w:proofErr w:type="gramStart"/>
+      <w:r>
+        <w:rPr>
+          <w:rFonts w:ascii="Segoe UI" w:hAnsi="Segoe UI" w:cs="Segoe UI"/>
+          <w:spacing w:val="15"/>
+          <w:sz w:val="21"/>
+          <w:szCs w:val="21"/>
+          <w:shd w:val="clear" w:color="auto" w:fill="FFFFFF"/>
+        </w:rPr>
+        <w:t>were filtered</w:t>
+      </w:r>
+      <w:proofErr w:type="gramEnd"/>
+      <w:r>
+        <w:rPr>
+          <w:rFonts w:ascii="Segoe UI" w:hAnsi="Segoe UI" w:cs="Segoe UI"/>
+          <w:spacing w:val="15"/>
+          <w:sz w:val="21"/>
+          <w:szCs w:val="21"/>
+          <w:shd w:val="clear" w:color="auto" w:fill="FFFFFF"/>
+        </w:rPr>
+        <w:t xml:space="preserve"> by frequency first and then PMI.</w:t>
       </w:r>
     </w:p>
     <w:p>
@@ -418,61 +494,7 @@
           <w:sz w:val="21"/>
           <w:szCs w:val="21"/>
         </w:rPr>
-        <w:t xml:space="preserve">Two corpora were created: </w:t>
-      </w:r>
-      <w:r>
-        <w:rPr>
-          <w:rFonts w:ascii="Segoe UI" w:eastAsia="Times New Roman" w:hAnsi="Segoe UI" w:cs="Segoe UI"/>
-          <w:spacing w:val="15"/>
-          <w:sz w:val="21"/>
-          <w:szCs w:val="21"/>
-        </w:rPr>
-        <w:t xml:space="preserve">one for </w:t>
-      </w:r>
-      <w:r>
-        <w:rPr>
-          <w:rFonts w:ascii="Segoe UI" w:eastAsia="Times New Roman" w:hAnsi="Segoe UI" w:cs="Segoe UI"/>
-          <w:spacing w:val="15"/>
-          <w:sz w:val="21"/>
-          <w:szCs w:val="21"/>
-        </w:rPr>
-        <w:t>headlines</w:t>
-      </w:r>
-      <w:r>
-        <w:rPr>
-          <w:rFonts w:ascii="Segoe UI" w:eastAsia="Times New Roman" w:hAnsi="Segoe UI" w:cs="Segoe UI"/>
-          <w:spacing w:val="15"/>
-          <w:sz w:val="21"/>
-          <w:szCs w:val="21"/>
-        </w:rPr>
-        <w:t xml:space="preserve"> only</w:t>
-      </w:r>
-      <w:r>
-        <w:rPr>
-          <w:rFonts w:ascii="Segoe UI" w:eastAsia="Times New Roman" w:hAnsi="Segoe UI" w:cs="Segoe UI"/>
-          <w:spacing w:val="15"/>
-          <w:sz w:val="21"/>
-          <w:szCs w:val="21"/>
-        </w:rPr>
-        <w:t xml:space="preserve"> and</w:t>
-      </w:r>
-      <w:r>
-        <w:rPr>
-          <w:rFonts w:ascii="Segoe UI" w:eastAsia="Times New Roman" w:hAnsi="Segoe UI" w:cs="Segoe UI"/>
-          <w:spacing w:val="15"/>
-          <w:sz w:val="21"/>
-          <w:szCs w:val="21"/>
-        </w:rPr>
-        <w:t xml:space="preserve"> another for the full text of the article</w:t>
-      </w:r>
-      <w:r>
-        <w:rPr>
-          <w:rFonts w:ascii="Segoe UI" w:eastAsia="Times New Roman" w:hAnsi="Segoe UI" w:cs="Segoe UI"/>
-          <w:spacing w:val="15"/>
-          <w:sz w:val="21"/>
-          <w:szCs w:val="21"/>
-        </w:rPr>
-        <w:t xml:space="preserve"> </w:t>
+        <w:t xml:space="preserve">Two corpora were created: one for headlines only and another for the full text of the article </w:t>
       </w:r>
     </w:p>
     <w:p>
@@ -595,21 +617,7 @@
         <w:rPr>
           <w:rFonts w:ascii="Segoe UI" w:hAnsi="Segoe UI" w:cs="Segoe UI"/>
         </w:rPr>
-        <w:t xml:space="preserve">James Ashley, Rebekah </w:t>
-      </w:r>
-      <w:proofErr w:type="spellStart"/>
-      <w:r>
-        <w:rPr>
-          <w:rFonts w:ascii="Segoe UI" w:hAnsi="Segoe UI" w:cs="Segoe UI"/>
-        </w:rPr>
-        <w:t>Callari-Kaczmarczyk</w:t>
-      </w:r>
-      <w:proofErr w:type="spellEnd"/>
-      <w:r>
-        <w:rPr>
-          <w:rFonts w:ascii="Segoe UI" w:hAnsi="Segoe UI" w:cs="Segoe UI"/>
-        </w:rPr>
-        <w:t>, Rohan Patel, Ted Phillips, Morgan Spencer, Scot Wilson</w:t>
+        <w:t>James Ashley, Rebekah Callari-Kaczmarczyk, Rohan Patel, Ted Phillips, Morgan Spencer, Scot Wilson</w:t>
       </w:r>
     </w:p>
     <w:p>
@@ -630,7 +638,7 @@
 </file>
 
 <file path=word/numbering.xml><?xml version="1.0" encoding="utf-8"?>
-<w:numbering xmlns:wpc="http://schemas.microsoft.com/office/word/2010/wordprocessingCanvas" xmlns:cx="http://schemas.microsoft.com/office/drawing/2014/chartex" xmlns:cx1="http://schemas.microsoft.com/office/drawing/2015/9/8/chartex" xmlns:cx2="http://schemas.microsoft.com/office/drawing/2015/10/21/chartex" xmlns:cx3="http://schemas.microsoft.com/office/drawing/2016/5/9/chartex" xmlns:cx4="http://schemas.microsoft.com/office/drawing/2016/5/10/chartex" xmlns:cx5="http://schemas.microsoft.com/office/drawing/2016/5/11/chartex" xmlns:cx6="http://schemas.microsoft.com/office/drawing/2016/5/12/chartex" xmlns:cx7="http://schemas.microsoft.com/office/drawing/2016/5/13/chartex" xmlns:cx8="http://schemas.microsoft.com/office/drawing/2016/5/14/chartex" xmlns:mc="http://schemas.openxmlformats.org/markup-compatibility/2006" xmlns:aink="http://schemas.microsoft.com/office/drawing/2016/ink" xmlns:am3d="http://schemas.microsoft.com/office/drawing/2017/model3d" xmlns:o="urn:schemas-microsoft-com:office:office" xmlns:r="http://schemas.openxmlformats.org/officeDocument/2006/relationships" xmlns:m="http://schemas.openxmlformats.org/officeDocument/2006/math" xmlns:v="urn:schemas-microsoft-com:vml" xmlns:wp14="http://schemas.microsoft.com/office/word/2010/wordprocessingDrawing" xmlns:wp="http://schemas.openxmlformats.org/drawingml/2006/wordprocessingDrawing" xmlns:w10="urn:schemas-microsoft-com:office:word" xmlns:w="http://schemas.openxmlformats.org/wordprocessingml/2006/main" xmlns:w14="http://schemas.microsoft.com/office/word/2010/wordml" xmlns:w15="http://schemas.microsoft.com/office/word/2012/wordml" xmlns:w16cex="http://schemas.microsoft.com/office/word/2018/wordml/cex" xmlns:w16cid="http://schemas.microsoft.com/office/word/2016/wordml/cid" xmlns:w16="http://schemas.microsoft.com/office/word/2018/wordml" xmlns:w16se="http://schemas.microsoft.com/office/word/2015/wordml/symex" xmlns:wpg="http://schemas.microsoft.com/office/word/2010/wordprocessingGroup" xmlns:wpi="http://schemas.microsoft.com/office/word/2010/wordprocessingInk" xmlns:wne="http://schemas.microsoft.com/office/word/2006/wordml" xmlns:wps="http://schemas.microsoft.com/office/word/2010/wordprocessingShape" mc:Ignorable="w14 w15 w16se w16cid w16 w16cex wp14">
+<w:numbering xmlns:wpc="http://schemas.microsoft.com/office/word/2010/wordprocessingCanvas" xmlns:cx="http://schemas.microsoft.com/office/drawing/2014/chartex" xmlns:cx1="http://schemas.microsoft.com/office/drawing/2015/9/8/chartex" xmlns:mc="http://schemas.openxmlformats.org/markup-compatibility/2006" xmlns:o="urn:schemas-microsoft-com:office:office" xmlns:r="http://schemas.openxmlformats.org/officeDocument/2006/relationships" xmlns:m="http://schemas.openxmlformats.org/officeDocument/2006/math" xmlns:v="urn:schemas-microsoft-com:vml" xmlns:wp14="http://schemas.microsoft.com/office/word/2010/wordprocessingDrawing" xmlns:wp="http://schemas.openxmlformats.org/drawingml/2006/wordprocessingDrawing" xmlns:w10="urn:schemas-microsoft-com:office:word" xmlns:w="http://schemas.openxmlformats.org/wordprocessingml/2006/main" xmlns:w14="http://schemas.microsoft.com/office/word/2010/wordml" xmlns:w15="http://schemas.microsoft.com/office/word/2012/wordml" xmlns:w16se="http://schemas.microsoft.com/office/word/2015/wordml/symex" xmlns:wpg="http://schemas.microsoft.com/office/word/2010/wordprocessingGroup" xmlns:wpi="http://schemas.microsoft.com/office/word/2010/wordprocessingInk" xmlns:wne="http://schemas.microsoft.com/office/word/2006/wordml" xmlns:wps="http://schemas.microsoft.com/office/word/2010/wordprocessingShape" mc:Ignorable="w14 w15 w16se wp14">
   <w:abstractNum w:abstractNumId="0" w15:restartNumberingAfterBreak="0">
     <w:nsid w:val="05D73DFE"/>
     <w:multiLevelType w:val="hybridMultilevel"/>
@@ -1171,7 +1179,7 @@
 </file>
 
 <file path=word/styles.xml><?xml version="1.0" encoding="utf-8"?>
-<w:styles xmlns:mc="http://schemas.openxmlformats.org/markup-compatibility/2006" xmlns:r="http://schemas.openxmlformats.org/officeDocument/2006/relationships" xmlns:w="http://schemas.openxmlformats.org/wordprocessingml/2006/main" xmlns:w14="http://schemas.microsoft.com/office/word/2010/wordml" xmlns:w15="http://schemas.microsoft.com/office/word/2012/wordml" xmlns:w16cex="http://schemas.microsoft.com/office/word/2018/wordml/cex" xmlns:w16cid="http://schemas.microsoft.com/office/word/2016/wordml/cid" xmlns:w16="http://schemas.microsoft.com/office/word/2018/wordml" xmlns:w16se="http://schemas.microsoft.com/office/word/2015/wordml/symex" mc:Ignorable="w14 w15 w16se w16cid w16 w16cex">
+<w:styles xmlns:mc="http://schemas.openxmlformats.org/markup-compatibility/2006" xmlns:r="http://schemas.openxmlformats.org/officeDocument/2006/relationships" xmlns:w="http://schemas.openxmlformats.org/wordprocessingml/2006/main" xmlns:w14="http://schemas.microsoft.com/office/word/2010/wordml" xmlns:w15="http://schemas.microsoft.com/office/word/2012/wordml" xmlns:w16se="http://schemas.microsoft.com/office/word/2015/wordml/symex" mc:Ignorable="w14 w15 w16se">
   <w:docDefaults>
     <w:rPrDefault>
       <w:rPr>
@@ -1187,7 +1195,7 @@
       </w:pPr>
     </w:pPrDefault>
   </w:docDefaults>
-  <w:latentStyles w:defLockedState="0" w:defUIPriority="99" w:defSemiHidden="0" w:defUnhideWhenUsed="0" w:defQFormat="0" w:count="376">
+  <w:latentStyles w:defLockedState="0" w:defUIPriority="99" w:defSemiHidden="0" w:defUnhideWhenUsed="0" w:defQFormat="0" w:count="371">
     <w:lsdException w:name="Normal" w:uiPriority="0" w:qFormat="1"/>
     <w:lsdException w:name="heading 1" w:uiPriority="9" w:qFormat="1"/>
     <w:lsdException w:name="heading 2" w:semiHidden="1" w:uiPriority="9" w:unhideWhenUsed="1" w:qFormat="1"/>
@@ -1559,11 +1567,6 @@
     <w:lsdException w:name="List Table 5 Dark Accent 6" w:uiPriority="50"/>
     <w:lsdException w:name="List Table 6 Colorful Accent 6" w:uiPriority="51"/>
     <w:lsdException w:name="List Table 7 Colorful Accent 6" w:uiPriority="52"/>
-    <w:lsdException w:name="Mention" w:semiHidden="1" w:unhideWhenUsed="1"/>
-    <w:lsdException w:name="Smart Hyperlink" w:semiHidden="1" w:unhideWhenUsed="1"/>
-    <w:lsdException w:name="Hashtag" w:semiHidden="1" w:unhideWhenUsed="1"/>
-    <w:lsdException w:name="Unresolved Mention" w:semiHidden="1" w:unhideWhenUsed="1"/>
-    <w:lsdException w:name="Smart Link" w:semiHidden="1" w:unhideWhenUsed="1"/>
   </w:latentStyles>
   <w:style w:type="paragraph" w:default="1" w:styleId="Normal">
     <w:name w:val="Normal"/>

</xml_diff>